<commit_message>
Changes to Risk and Index file for Website
</commit_message>
<xml_diff>
--- a/Project Development Documents/TeamB_FVE_TestPlan/TeamB_FVE_long.docx
+++ b/Project Development Documents/TeamB_FVE_TestPlan/TeamB_FVE_long.docx
@@ -144,10 +144,10 @@
                 <w:noProof/>
               </w:rPr>
               <w:drawing>
-                <wp:inline distT="0" distB="0" distL="0" distR="0" wp14:anchorId="07991EA3" wp14:editId="1838F888">
-                  <wp:extent cx="2242457" cy="2301297"/>
-                  <wp:effectExtent l="0" t="0" r="5715" b="3810"/>
-                  <wp:docPr id="2" name="Picture 2"/>
+                <wp:inline distT="0" distB="0" distL="0" distR="0" wp14:anchorId="74CB9FE9" wp14:editId="3D97BD6A">
+                  <wp:extent cx="2448098" cy="2362200"/>
+                  <wp:effectExtent l="0" t="0" r="9525" b="0"/>
+                  <wp:docPr id="3" name="Picture 3"/>
                   <wp:cNvGraphicFramePr>
                     <a:graphicFrameLocks xmlns:a="http://schemas.openxmlformats.org/drawingml/2006/main" noChangeAspect="1"/>
                   </wp:cNvGraphicFramePr>
@@ -167,7 +167,7 @@
                         <pic:spPr>
                           <a:xfrm>
                             <a:off x="0" y="0"/>
-                            <a:ext cx="2243391" cy="2302255"/>
+                            <a:ext cx="2448098" cy="2362200"/>
                           </a:xfrm>
                           <a:prstGeom prst="rect">
                             <a:avLst/>
@@ -682,7 +682,7 @@
         </w:numPr>
       </w:pPr>
       <w:r>
-        <w:t>Manually aim the Leica Robot Total Station and target the prism mounted on the robot.</w:t>
+        <w:t>Plug in the command station radio to the laptop connected to the Leica Robot Total Station. This radio displays a flashing green LED indicating that it has power.</w:t>
       </w:r>
     </w:p>
     <w:p>
@@ -694,6 +694,18 @@
         </w:numPr>
       </w:pPr>
       <w:r>
+        <w:t>Manually aim the Leica Robot Total Station and target the prism mounted on the robot.</w:t>
+      </w:r>
+    </w:p>
+    <w:p>
+      <w:pPr>
+        <w:pStyle w:val="ListParagraph"/>
+        <w:numPr>
+          <w:ilvl w:val="0"/>
+          <w:numId w:val="7"/>
+        </w:numPr>
+      </w:pPr>
+      <w:r>
         <w:t xml:space="preserve">Initialize tracking functionality of the Leica Robot Total Station with the prism. </w:t>
       </w:r>
     </w:p>
@@ -789,18 +801,6 @@
         </w:numPr>
       </w:pPr>
       <w:r>
-        <w:t>Plug in the command station radio to the laptop connected to the Leica Robot Total Station. This radio displays a flashing green LED indicating that it has power.</w:t>
-      </w:r>
-    </w:p>
-    <w:p>
-      <w:pPr>
-        <w:pStyle w:val="ListParagraph"/>
-        <w:numPr>
-          <w:ilvl w:val="0"/>
-          <w:numId w:val="8"/>
-        </w:numPr>
-      </w:pPr>
-      <w:r>
         <w:t>Check to see that both radios are paired. This occurs if the radios both display a solid green LED instead of flashing green LED.</w:t>
       </w:r>
     </w:p>
@@ -809,7 +809,13 @@
         <w:pStyle w:val="Heading3"/>
       </w:pPr>
       <w:r>
-        <w:t>[1 min] Deployment Procedures</w:t>
+        <w:t>[</w:t>
+      </w:r>
+      <w:r>
+        <w:t>6</w:t>
+      </w:r>
+      <w:r>
+        <w:t xml:space="preserve"> min] Deployment Procedures</w:t>
       </w:r>
     </w:p>
     <w:p>
@@ -914,10 +920,10 @@
                 <w:noProof/>
               </w:rPr>
               <w:drawing>
-                <wp:inline distT="0" distB="0" distL="0" distR="0" wp14:anchorId="34E29D6C" wp14:editId="74BE0C3A">
-                  <wp:extent cx="2917372" cy="2211440"/>
-                  <wp:effectExtent l="0" t="0" r="0" b="0"/>
-                  <wp:docPr id="3" name="Picture 3"/>
+                <wp:inline distT="0" distB="0" distL="0" distR="0" wp14:anchorId="373D1A87" wp14:editId="3E2F85AF">
+                  <wp:extent cx="2307771" cy="2379987"/>
+                  <wp:effectExtent l="0" t="0" r="0" b="1270"/>
+                  <wp:docPr id="5" name="Picture 5" descr="https://lh5.googleusercontent.com/pkGKck0v4BLSEgOrB_aLuc0Wm3OY0D1mzHi4LMMErx8JOm7oPGALprRXIgIOwySfQqFkyOaqdCpP772afX8US3hnmFG5rh2Jel42o9C1nFu87eSReqCmid2dk1BRaKrSV7J1"/>
                   <wp:cNvGraphicFramePr>
                     <a:graphicFrameLocks xmlns:a="http://schemas.openxmlformats.org/drawingml/2006/main" noChangeAspect="1"/>
                   </wp:cNvGraphicFramePr>
@@ -925,23 +931,36 @@
                     <a:graphicData uri="http://schemas.openxmlformats.org/drawingml/2006/picture">
                       <pic:pic xmlns:pic="http://schemas.openxmlformats.org/drawingml/2006/picture">
                         <pic:nvPicPr>
-                          <pic:cNvPr id="0" name=""/>
-                          <pic:cNvPicPr/>
+                          <pic:cNvPr id="0" name="Picture 1" descr="https://lh5.googleusercontent.com/pkGKck0v4BLSEgOrB_aLuc0Wm3OY0D1mzHi4LMMErx8JOm7oPGALprRXIgIOwySfQqFkyOaqdCpP772afX8US3hnmFG5rh2Jel42o9C1nFu87eSReqCmid2dk1BRaKrSV7J1"/>
+                          <pic:cNvPicPr>
+                            <a:picLocks noChangeAspect="1" noChangeArrowheads="1"/>
+                          </pic:cNvPicPr>
                         </pic:nvPicPr>
                         <pic:blipFill>
-                          <a:blip r:embed="rId9"/>
+                          <a:blip r:embed="rId9">
+                            <a:extLst>
+                              <a:ext uri="{28A0092B-C50C-407E-A947-70E740481C1C}">
+                                <a14:useLocalDpi xmlns:a14="http://schemas.microsoft.com/office/drawing/2010/main" val="0"/>
+                              </a:ext>
+                            </a:extLst>
+                          </a:blip>
+                          <a:srcRect/>
                           <a:stretch>
                             <a:fillRect/>
                           </a:stretch>
                         </pic:blipFill>
-                        <pic:spPr>
+                        <pic:spPr bwMode="auto">
                           <a:xfrm>
                             <a:off x="0" y="0"/>
-                            <a:ext cx="2916015" cy="2210411"/>
+                            <a:ext cx="2307916" cy="2380137"/>
                           </a:xfrm>
                           <a:prstGeom prst="rect">
                             <a:avLst/>
                           </a:prstGeom>
+                          <a:noFill/>
+                          <a:ln>
+                            <a:noFill/>
+                          </a:ln>
                         </pic:spPr>
                       </pic:pic>
                     </a:graphicData>
@@ -968,13 +987,209 @@
               <w:t xml:space="preserve">Figure 2. </w:t>
             </w:r>
             <w:r>
-              <w:t>Fieldroid initial position and heading configuration on the canvas sheet and w.r.t</w:t>
+              <w:t>Leica station initial position w.r.t. to starting corner</w:t>
             </w:r>
             <w:r>
               <w:t>.</w:t>
             </w:r>
             <w:r>
-              <w:t xml:space="preserve"> to the Leica.</w:t>
+              <w:t xml:space="preserve"> Use Figure 1 dimensions for field.</w:t>
+            </w:r>
+          </w:p>
+        </w:tc>
+      </w:tr>
+      <w:tr>
+        <w:tc>
+          <w:tcPr>
+            <w:tcW w:w="9576" w:type="dxa"/>
+          </w:tcPr>
+          <w:p>
+            <w:pPr>
+              <w:jc w:val="center"/>
+              <w:rPr>
+                <w:b/>
+              </w:rPr>
+            </w:pPr>
+            <w:r>
+              <w:rPr>
+                <w:noProof/>
+              </w:rPr>
+              <w:drawing>
+                <wp:inline distT="0" distB="0" distL="0" distR="0" wp14:anchorId="5FA19DBA" wp14:editId="562CD1D8">
+                  <wp:extent cx="2216466" cy="2188029"/>
+                  <wp:effectExtent l="0" t="0" r="0" b="3175"/>
+                  <wp:docPr id="6" name="Picture 6" descr="https://lh5.googleusercontent.com/-zHEkps9nIjOcCAVFyYSc2SWaMViz_SzAV9nV1W2Xe5golY4V-9yCMzuYFVabK2zglQoaRclSM3MItDJCxM4yIXlyhDlINDRXVAhjpLd-wk3dAIGq4bZJ7tlKDJLGbombFBR"/>
+                  <wp:cNvGraphicFramePr>
+                    <a:graphicFrameLocks xmlns:a="http://schemas.openxmlformats.org/drawingml/2006/main" noChangeAspect="1"/>
+                  </wp:cNvGraphicFramePr>
+                  <a:graphic xmlns:a="http://schemas.openxmlformats.org/drawingml/2006/main">
+                    <a:graphicData uri="http://schemas.openxmlformats.org/drawingml/2006/picture">
+                      <pic:pic xmlns:pic="http://schemas.openxmlformats.org/drawingml/2006/picture">
+                        <pic:nvPicPr>
+                          <pic:cNvPr id="0" name="Picture 3" descr="https://lh5.googleusercontent.com/-zHEkps9nIjOcCAVFyYSc2SWaMViz_SzAV9nV1W2Xe5golY4V-9yCMzuYFVabK2zglQoaRclSM3MItDJCxM4yIXlyhDlINDRXVAhjpLd-wk3dAIGq4bZJ7tlKDJLGbombFBR"/>
+                          <pic:cNvPicPr>
+                            <a:picLocks noChangeAspect="1" noChangeArrowheads="1"/>
+                          </pic:cNvPicPr>
+                        </pic:nvPicPr>
+                        <pic:blipFill>
+                          <a:blip r:embed="rId10">
+                            <a:extLst>
+                              <a:ext uri="{28A0092B-C50C-407E-A947-70E740481C1C}">
+                                <a14:useLocalDpi xmlns:a14="http://schemas.microsoft.com/office/drawing/2010/main" val="0"/>
+                              </a:ext>
+                            </a:extLst>
+                          </a:blip>
+                          <a:srcRect/>
+                          <a:stretch>
+                            <a:fillRect/>
+                          </a:stretch>
+                        </pic:blipFill>
+                        <pic:spPr bwMode="auto">
+                          <a:xfrm>
+                            <a:off x="0" y="0"/>
+                            <a:ext cx="2218750" cy="2190283"/>
+                          </a:xfrm>
+                          <a:prstGeom prst="rect">
+                            <a:avLst/>
+                          </a:prstGeom>
+                          <a:noFill/>
+                          <a:ln>
+                            <a:noFill/>
+                          </a:ln>
+                        </pic:spPr>
+                      </pic:pic>
+                    </a:graphicData>
+                  </a:graphic>
+                </wp:inline>
+              </w:drawing>
+            </w:r>
+          </w:p>
+        </w:tc>
+      </w:tr>
+      <w:tr>
+        <w:tc>
+          <w:tcPr>
+            <w:tcW w:w="9576" w:type="dxa"/>
+          </w:tcPr>
+          <w:p>
+            <w:pPr>
+              <w:jc w:val="center"/>
+            </w:pPr>
+            <w:r>
+              <w:rPr>
+                <w:b/>
+              </w:rPr>
+              <w:t xml:space="preserve">Figure 3. </w:t>
+            </w:r>
+            <w:r>
+              <w:t>Fieldroid starting corner w.r.t. to Leica station</w:t>
+            </w:r>
+            <w:r>
+              <w:t xml:space="preserve">. </w:t>
+            </w:r>
+            <w:r>
+              <w:t>Use Figure 1 dimensions for field</w:t>
+            </w:r>
+            <w:r>
+              <w:t>.</w:t>
+            </w:r>
+          </w:p>
+        </w:tc>
+      </w:tr>
+      <w:tr>
+        <w:tc>
+          <w:tcPr>
+            <w:tcW w:w="9576" w:type="dxa"/>
+          </w:tcPr>
+          <w:p>
+            <w:pPr>
+              <w:jc w:val="center"/>
+              <w:rPr>
+                <w:b/>
+              </w:rPr>
+            </w:pPr>
+            <w:r>
+              <w:rPr>
+                <w:noProof/>
+              </w:rPr>
+              <w:drawing>
+                <wp:inline distT="0" distB="0" distL="0" distR="0" wp14:anchorId="1238E2F1" wp14:editId="2B66F452">
+                  <wp:extent cx="2035629" cy="2076397"/>
+                  <wp:effectExtent l="0" t="0" r="3175" b="635"/>
+                  <wp:docPr id="7" name="Picture 7" descr="https://lh4.googleusercontent.com/mbMNG8_-98JeaQmwGx-pbj_Y6ftRmZS25hlVFb0-26emiIAHWuMdh6jzRbvfjceDYualjRlj8jrw9OlQOcP1-PzcdKNV8HojHheCkd7FUPNiQs_aOdQzo9Vr375vRO7VtlVP"/>
+                  <wp:cNvGraphicFramePr>
+                    <a:graphicFrameLocks xmlns:a="http://schemas.openxmlformats.org/drawingml/2006/main" noChangeAspect="1"/>
+                  </wp:cNvGraphicFramePr>
+                  <a:graphic xmlns:a="http://schemas.openxmlformats.org/drawingml/2006/main">
+                    <a:graphicData uri="http://schemas.openxmlformats.org/drawingml/2006/picture">
+                      <pic:pic xmlns:pic="http://schemas.openxmlformats.org/drawingml/2006/picture">
+                        <pic:nvPicPr>
+                          <pic:cNvPr id="0" name="Picture 5" descr="https://lh4.googleusercontent.com/mbMNG8_-98JeaQmwGx-pbj_Y6ftRmZS25hlVFb0-26emiIAHWuMdh6jzRbvfjceDYualjRlj8jrw9OlQOcP1-PzcdKNV8HojHheCkd7FUPNiQs_aOdQzo9Vr375vRO7VtlVP"/>
+                          <pic:cNvPicPr>
+                            <a:picLocks noChangeAspect="1" noChangeArrowheads="1"/>
+                          </pic:cNvPicPr>
+                        </pic:nvPicPr>
+                        <pic:blipFill>
+                          <a:blip r:embed="rId11">
+                            <a:extLst>
+                              <a:ext uri="{28A0092B-C50C-407E-A947-70E740481C1C}">
+                                <a14:useLocalDpi xmlns:a14="http://schemas.microsoft.com/office/drawing/2010/main" val="0"/>
+                              </a:ext>
+                            </a:extLst>
+                          </a:blip>
+                          <a:srcRect/>
+                          <a:stretch>
+                            <a:fillRect/>
+                          </a:stretch>
+                        </pic:blipFill>
+                        <pic:spPr bwMode="auto">
+                          <a:xfrm>
+                            <a:off x="0" y="0"/>
+                            <a:ext cx="2036578" cy="2077365"/>
+                          </a:xfrm>
+                          <a:prstGeom prst="rect">
+                            <a:avLst/>
+                          </a:prstGeom>
+                          <a:noFill/>
+                          <a:ln>
+                            <a:noFill/>
+                          </a:ln>
+                        </pic:spPr>
+                      </pic:pic>
+                    </a:graphicData>
+                  </a:graphic>
+                </wp:inline>
+              </w:drawing>
+            </w:r>
+          </w:p>
+        </w:tc>
+      </w:tr>
+      <w:tr>
+        <w:tc>
+          <w:tcPr>
+            <w:tcW w:w="9576" w:type="dxa"/>
+          </w:tcPr>
+          <w:p>
+            <w:pPr>
+              <w:jc w:val="center"/>
+            </w:pPr>
+            <w:r>
+              <w:rPr>
+                <w:b/>
+              </w:rPr>
+              <w:t xml:space="preserve">Figure 4. </w:t>
+            </w:r>
+            <w:r>
+              <w:t>Fieldroid initial position and heading configurations.</w:t>
+            </w:r>
+            <w:r>
+              <w:t xml:space="preserve"> </w:t>
+            </w:r>
+            <w:r>
+              <w:t>Use Figure 1 dimensions for field</w:t>
+            </w:r>
+            <w:r>
+              <w:t>.</w:t>
             </w:r>
           </w:p>
         </w:tc>
@@ -992,6 +1207,7 @@
         <w:rPr>
           <w:u w:val="single"/>
         </w:rPr>
+        <w:lastRenderedPageBreak/>
         <w:t>Validation of Functionalities and Requirements</w:t>
       </w:r>
     </w:p>
@@ -1092,7 +1308,13 @@
           </w:tcPr>
           <w:p>
             <w:r>
-              <w:t>Paints line markings with consistent width and size.</w:t>
+              <w:t>Paints line marking</w:t>
+            </w:r>
+            <w:r>
+              <w:t xml:space="preserve">s with consistent width of </w:t>
+            </w:r>
+            <w:r>
+              <w:t>12.7cm.</w:t>
             </w:r>
           </w:p>
         </w:tc>
@@ -1154,7 +1376,10 @@
           </w:tcPr>
           <w:p>
             <w:r>
-              <w:t>Paints lines within 30 cm of its intended spot.</w:t>
+              <w:t>Paints lines within 3</w:t>
+            </w:r>
+            <w:r>
+              <w:t>0 cm of its intended spot.</w:t>
             </w:r>
           </w:p>
         </w:tc>
@@ -1185,7 +1410,13 @@
           </w:tcPr>
           <w:p>
             <w:r>
-              <w:t>Repeats its paint job with 10 cm of error deviation</w:t>
+              <w:t>Repeats its paint job with 3</w:t>
+            </w:r>
+            <w:r>
+              <w:t>0 cm of error deviation</w:t>
+            </w:r>
+            <w:r>
+              <w:t xml:space="preserve"> between runs</w:t>
             </w:r>
           </w:p>
         </w:tc>
@@ -1216,20 +1447,14 @@
         <w:rPr>
           <w:u w:val="single"/>
         </w:rPr>
-        <w:t>Notes and Observation</w:t>
+        <w:t>Notes and Observations</w:t>
       </w:r>
       <w:bookmarkStart w:id="0" w:name="_GoBack"/>
       <w:bookmarkEnd w:id="0"/>
-      <w:r>
-        <w:rPr>
-          <w:u w:val="single"/>
-        </w:rPr>
-        <w:t>s</w:t>
-      </w:r>
     </w:p>
     <w:sectPr>
-      <w:headerReference w:type="default" r:id="rId10"/>
-      <w:footerReference w:type="default" r:id="rId11"/>
+      <w:headerReference w:type="default" r:id="rId12"/>
+      <w:footerReference w:type="default" r:id="rId13"/>
       <w:pgSz w:w="12240" w:h="15840"/>
       <w:pgMar w:top="1440" w:right="1440" w:bottom="1440" w:left="1440" w:header="720" w:footer="720" w:gutter="0"/>
       <w:cols w:space="720"/>
@@ -1348,7 +1573,7 @@
         <w:rFonts w:asciiTheme="majorHAnsi" w:eastAsiaTheme="majorEastAsia" w:hAnsiTheme="majorHAnsi" w:cstheme="majorBidi"/>
         <w:noProof/>
       </w:rPr>
-      <w:t>1</w:t>
+      <w:t>4</w:t>
     </w:r>
     <w:r>
       <w:rPr>

</xml_diff>